<commit_message>
Added some new tables and changes, documented in in notable_changes_since_tma02. Also, got decision tree working and learning thresholds working.
</commit_message>
<xml_diff>
--- a/documents/notable_changes_since_tma02.docx
+++ b/documents/notable_changes_since_tma02.docx
@@ -11,7 +11,26 @@
         </w:numPr>
       </w:pPr>
       <w:r>
-        <w:t>New column in table game, game_pk. This column gives the ability to select the most recent five games for the recent_form_function.</w:t>
+        <w:t xml:space="preserve">New column in table game, </w:t>
+      </w:r>
+      <w:proofErr w:type="spellStart"/>
+      <w:r>
+        <w:t>game_pk</w:t>
+      </w:r>
+      <w:proofErr w:type="spellEnd"/>
+      <w:r>
+        <w:t xml:space="preserve">. This column gives the ability to select the most recent five games for the </w:t>
+      </w:r>
+      <w:proofErr w:type="spellStart"/>
+      <w:r>
+        <w:t>recent_form_function</w:t>
+      </w:r>
+      <w:proofErr w:type="spellEnd"/>
+      <w:r>
+        <w:t>.</w:t>
+      </w:r>
+      <w:r>
+        <w:t xml:space="preserve"> </w:t>
       </w:r>
     </w:p>
     <w:p>
@@ -23,19 +42,118 @@
         </w:numPr>
       </w:pPr>
       <w:r>
-        <w:t>New table to store results. The table will be random_forest_predictions and have columns function_one_name, function_one_value, function_two_name, function_two_</w:t>
-      </w:r>
-      <w:r>
-        <w:t>value</w:t>
-      </w:r>
-      <w:r>
-        <w:t>, function_three_</w:t>
-      </w:r>
-      <w:r>
-        <w:t>value</w:t>
-      </w:r>
-      <w:r>
-        <w:t>, function_three_result, total_predicted_value, predicted_result, actual_result</w:t>
+        <w:t xml:space="preserve">New table to store results. The table will be </w:t>
+      </w:r>
+      <w:proofErr w:type="spellStart"/>
+      <w:r>
+        <w:t>random_forest_predictions</w:t>
+      </w:r>
+      <w:proofErr w:type="spellEnd"/>
+      <w:r>
+        <w:t xml:space="preserve"> and have columns </w:t>
+      </w:r>
+      <w:proofErr w:type="spellStart"/>
+      <w:r>
+        <w:t>test_id</w:t>
+      </w:r>
+      <w:proofErr w:type="spellEnd"/>
+      <w:r>
+        <w:t xml:space="preserve">, </w:t>
+      </w:r>
+      <w:proofErr w:type="spellStart"/>
+      <w:r>
+        <w:t>function_one_name</w:t>
+      </w:r>
+      <w:proofErr w:type="spellEnd"/>
+      <w:r>
+        <w:t xml:space="preserve">, </w:t>
+      </w:r>
+      <w:proofErr w:type="spellStart"/>
+      <w:r>
+        <w:t>function_one_value</w:t>
+      </w:r>
+      <w:proofErr w:type="spellEnd"/>
+      <w:r>
+        <w:t xml:space="preserve">, </w:t>
+      </w:r>
+      <w:proofErr w:type="spellStart"/>
+      <w:r>
+        <w:t>function_two_name</w:t>
+      </w:r>
+      <w:proofErr w:type="spellEnd"/>
+      <w:r>
+        <w:t xml:space="preserve">, </w:t>
+      </w:r>
+      <w:proofErr w:type="spellStart"/>
+      <w:r>
+        <w:t>function_two_value</w:t>
+      </w:r>
+      <w:proofErr w:type="spellEnd"/>
+      <w:r>
+        <w:t xml:space="preserve">, </w:t>
+      </w:r>
+      <w:proofErr w:type="spellStart"/>
+      <w:r>
+        <w:t>function_three_value</w:t>
+      </w:r>
+      <w:proofErr w:type="spellEnd"/>
+      <w:r>
+        <w:t xml:space="preserve">, </w:t>
+      </w:r>
+      <w:proofErr w:type="spellStart"/>
+      <w:r>
+        <w:t>function_three_result</w:t>
+      </w:r>
+      <w:proofErr w:type="spellEnd"/>
+      <w:r>
+        <w:t xml:space="preserve">, </w:t>
+      </w:r>
+      <w:proofErr w:type="spellStart"/>
+      <w:r>
+        <w:t>total_predicted_value</w:t>
+      </w:r>
+      <w:proofErr w:type="spellEnd"/>
+      <w:r>
+        <w:t xml:space="preserve">, </w:t>
+      </w:r>
+      <w:proofErr w:type="spellStart"/>
+      <w:r>
+        <w:t>predicted_result</w:t>
+      </w:r>
+      <w:proofErr w:type="spellEnd"/>
+      <w:r>
+        <w:t xml:space="preserve">, </w:t>
+      </w:r>
+      <w:proofErr w:type="spellStart"/>
+      <w:r>
+        <w:t>actual_result</w:t>
+      </w:r>
+      <w:proofErr w:type="spellEnd"/>
+      <w:r>
+        <w:t>.</w:t>
+      </w:r>
+      <w:r>
+        <w:br/>
+      </w:r>
+      <w:proofErr w:type="spellStart"/>
+      <w:r>
+        <w:t>test_id</w:t>
+      </w:r>
+      <w:proofErr w:type="spellEnd"/>
+      <w:r>
+        <w:t xml:space="preserve"> will be a random generated code for each test</w:t>
+      </w:r>
+    </w:p>
+    <w:p>
+      <w:pPr>
+        <w:pStyle w:val="ListParagraph"/>
+        <w:numPr>
+          <w:ilvl w:val="0"/>
+          <w:numId w:val="1"/>
+        </w:numPr>
+      </w:pPr>
+      <w:r>
+        <w:t>New table thresholds. Win, draw. This is a dynamic table which changes the thresholds based on wrong predictions.</w:t>
       </w:r>
       <w:bookmarkStart w:id="0" w:name="_GoBack"/>
       <w:bookmarkEnd w:id="0"/>
@@ -294,6 +412,7 @@
     <w:lsdException w:name="HTML Sample" w:semiHidden="1" w:unhideWhenUsed="1"/>
     <w:lsdException w:name="HTML Typewriter" w:semiHidden="1" w:unhideWhenUsed="1"/>
     <w:lsdException w:name="HTML Variable" w:semiHidden="1" w:unhideWhenUsed="1"/>
+    <w:lsdException w:name="Normal Table" w:semiHidden="1" w:unhideWhenUsed="1"/>
     <w:lsdException w:name="annotation subject" w:semiHidden="1" w:unhideWhenUsed="1"/>
     <w:lsdException w:name="No List" w:semiHidden="1" w:unhideWhenUsed="1"/>
     <w:lsdException w:name="Outline List 1" w:semiHidden="1" w:unhideWhenUsed="1"/>
@@ -339,9 +458,11 @@
     <w:lsdException w:name="Table Subtle 1" w:semiHidden="1" w:unhideWhenUsed="1"/>
     <w:lsdException w:name="Table Subtle 2" w:semiHidden="1" w:unhideWhenUsed="1"/>
     <w:lsdException w:name="Table Web 1" w:semiHidden="1" w:unhideWhenUsed="1"/>
+    <w:lsdException w:name="Table Web 2" w:semiHidden="1" w:unhideWhenUsed="1"/>
     <w:lsdException w:name="Table Web 3" w:semiHidden="1" w:unhideWhenUsed="1"/>
     <w:lsdException w:name="Balloon Text" w:semiHidden="1" w:unhideWhenUsed="1"/>
     <w:lsdException w:name="Table Grid" w:uiPriority="39"/>
+    <w:lsdException w:name="Table Theme" w:semiHidden="1" w:unhideWhenUsed="1"/>
     <w:lsdException w:name="Placeholder Text" w:semiHidden="1"/>
     <w:lsdException w:name="No Spacing" w:uiPriority="1" w:qFormat="1"/>
     <w:lsdException w:name="Light Shading" w:uiPriority="60"/>

</xml_diff>